<commit_message>
zusammenführung Tutorials und Fehlerbehebung bzw. Ergänzung
</commit_message>
<xml_diff>
--- a/Tutorial/Tutorial Maven.docx
+++ b/Tutorial/Tutorial Maven.docx
@@ -2845,15 +2845,7 @@
                 <w:szCs w:val="20"/>
                 <w:lang w:val="de-DE"/>
               </w:rPr>
-              <w:t xml:space="preserve"> </w:t>
-            </w:r>
-            <w:r>
-              <w:rPr>
-                <w:rFonts w:asciiTheme="minorHAnsi" w:hAnsiTheme="minorHAnsi" w:cstheme="minorHAnsi"/>
-                <w:szCs w:val="20"/>
-                <w:lang w:val="de-DE"/>
-              </w:rPr>
-              <w:t>Finish</w:t>
+              <w:t xml:space="preserve"> Finish</w:t>
             </w:r>
           </w:p>
         </w:tc>
@@ -3273,15 +3265,7 @@
                 <w:szCs w:val="20"/>
                 <w:lang w:val="de-DE"/>
               </w:rPr>
-              <w:t xml:space="preserve"> </w:t>
-            </w:r>
-            <w:r>
-              <w:rPr>
-                <w:rFonts w:asciiTheme="minorHAnsi" w:hAnsiTheme="minorHAnsi" w:cstheme="minorHAnsi"/>
-                <w:szCs w:val="20"/>
-                <w:lang w:val="de-DE"/>
-              </w:rPr>
-              <w:t xml:space="preserve">Maven </w:t>
+              <w:t xml:space="preserve"> Maven </w:t>
             </w:r>
             <w:proofErr w:type="spellStart"/>
             <w:r>
@@ -4205,8 +4189,6 @@
                 </wp:inline>
               </w:drawing>
             </w:r>
-            <w:bookmarkStart w:id="0" w:name="_GoBack"/>
-            <w:bookmarkEnd w:id="0"/>
           </w:p>
         </w:tc>
       </w:tr>
@@ -5087,23 +5069,7 @@
                 <w:szCs w:val="20"/>
                 <w:lang w:val="de-DE"/>
               </w:rPr>
-              <w:t xml:space="preserve">ochladen von </w:t>
-            </w:r>
-            <w:r>
-              <w:rPr>
-                <w:rFonts w:ascii="Times New Roman" w:hAnsi="Times New Roman" w:cs="Times New Roman"/>
-                <w:szCs w:val="20"/>
-                <w:lang w:val="de-DE"/>
-              </w:rPr>
-              <w:t>D</w:t>
-            </w:r>
-            <w:r>
-              <w:rPr>
-                <w:rFonts w:ascii="Times New Roman" w:hAnsi="Times New Roman" w:cs="Times New Roman"/>
-                <w:szCs w:val="20"/>
-                <w:lang w:val="de-DE"/>
-              </w:rPr>
-              <w:t xml:space="preserve">ateien auf </w:t>
+              <w:t xml:space="preserve">ochladen von Dateien auf </w:t>
             </w:r>
             <w:proofErr w:type="spellStart"/>
             <w:r>
@@ -5148,15 +5114,7 @@
                 <w:szCs w:val="20"/>
                 <w:lang w:val="de-DE"/>
               </w:rPr>
-              <w:t xml:space="preserve"> ist lediglich das Kopieren der fertigen Datei</w:t>
-            </w:r>
-            <w:r>
-              <w:rPr>
-                <w:rFonts w:ascii="Times New Roman" w:hAnsi="Times New Roman" w:cs="Times New Roman"/>
-                <w:szCs w:val="20"/>
-                <w:lang w:val="de-DE"/>
-              </w:rPr>
-              <w:t xml:space="preserve"> in einen anderen Ordner</w:t>
+              <w:t xml:space="preserve"> ist lediglich das Kopieren der fertigen Datei in einen anderen Ordner</w:t>
             </w:r>
           </w:p>
           <w:p>
@@ -5296,7 +5254,64 @@
                 <w:szCs w:val="20"/>
                 <w:lang w:val="de-DE"/>
               </w:rPr>
-              <w:t xml:space="preserve">Im Ordner … auf die Datei </w:t>
+              <w:t xml:space="preserve">Im Ordner </w:t>
+            </w:r>
+          </w:p>
+          <w:p>
+            <w:pPr>
+              <w:pStyle w:val="032TableBodCcopy"/>
+              <w:ind w:left="720"/>
+              <w:rPr>
+                <w:rFonts w:ascii="Times New Roman" w:hAnsi="Times New Roman" w:cs="Times New Roman"/>
+                <w:szCs w:val="20"/>
+                <w:lang w:val="de-DE"/>
+              </w:rPr>
+            </w:pPr>
+          </w:p>
+          <w:p>
+            <w:pPr>
+              <w:pStyle w:val="032TableBodCcopy"/>
+              <w:ind w:left="720"/>
+              <w:rPr>
+                <w:rFonts w:ascii="Times New Roman" w:hAnsi="Times New Roman" w:cs="Times New Roman"/>
+                <w:szCs w:val="20"/>
+              </w:rPr>
+            </w:pPr>
+            <w:r>
+              <w:rPr>
+                <w:rFonts w:ascii="Times New Roman" w:hAnsi="Times New Roman" w:cs="Times New Roman"/>
+                <w:szCs w:val="20"/>
+              </w:rPr>
+              <w:t>/home/lars/camunda/server/wildfly-10.1.0.Final/standalone/deployments</w:t>
+            </w:r>
+          </w:p>
+          <w:p>
+            <w:pPr>
+              <w:pStyle w:val="032TableBodCcopy"/>
+              <w:ind w:left="720"/>
+              <w:rPr>
+                <w:rFonts w:ascii="Times New Roman" w:hAnsi="Times New Roman" w:cs="Times New Roman"/>
+                <w:szCs w:val="20"/>
+              </w:rPr>
+            </w:pPr>
+          </w:p>
+          <w:p>
+            <w:pPr>
+              <w:pStyle w:val="032TableBodCcopy"/>
+              <w:ind w:left="720"/>
+              <w:rPr>
+                <w:rFonts w:ascii="Times New Roman" w:hAnsi="Times New Roman" w:cs="Times New Roman"/>
+                <w:szCs w:val="20"/>
+                <w:lang w:val="de-DE"/>
+              </w:rPr>
+            </w:pPr>
+            <w:r>
+              <w:rPr>
+                <w:rFonts w:ascii="Times New Roman" w:hAnsi="Times New Roman" w:cs="Times New Roman"/>
+                <w:szCs w:val="20"/>
+                <w:lang w:val="de-DE"/>
+              </w:rPr>
+              <w:t xml:space="preserve">auf die Datei </w:t>
             </w:r>
             <w:proofErr w:type="spellStart"/>
             <w:r>
@@ -5314,7 +5329,23 @@
                 <w:szCs w:val="20"/>
                 <w:lang w:val="de-DE"/>
               </w:rPr>
-              <w:t xml:space="preserve"> rechtsklicken und das Änderungsdatum beachten. Wenn das Änderungsdatum identisch mit der jetzigen Zeit ist, wurde die Datei kopiert.</w:t>
+              <w:t xml:space="preserve"> rechtsklicken</w:t>
+            </w:r>
+            <w:r>
+              <w:rPr>
+                <w:rFonts w:ascii="Times New Roman" w:hAnsi="Times New Roman" w:cs="Times New Roman"/>
+                <w:szCs w:val="20"/>
+                <w:lang w:val="de-DE"/>
+              </w:rPr>
+              <w:t xml:space="preserve"> &gt; Eigenschaften</w:t>
+            </w:r>
+            <w:r>
+              <w:rPr>
+                <w:rFonts w:ascii="Times New Roman" w:hAnsi="Times New Roman" w:cs="Times New Roman"/>
+                <w:szCs w:val="20"/>
+                <w:lang w:val="de-DE"/>
+              </w:rPr>
+              <w:t xml:space="preserve"> und das Änderungsdatum beachten. Wenn das Änderungsdatum identisch mit der jetzigen Zeit ist, wurde die Datei kopiert.</w:t>
             </w:r>
           </w:p>
         </w:tc>
@@ -5477,6 +5508,8 @@
                 </wp:inline>
               </w:drawing>
             </w:r>
+            <w:bookmarkStart w:id="0" w:name="_GoBack"/>
+            <w:bookmarkEnd w:id="0"/>
           </w:p>
         </w:tc>
       </w:tr>
@@ -9282,6 +9315,7 @@
     <w:lsdException w:name="HTML Sample" w:semiHidden="1" w:unhideWhenUsed="1"/>
     <w:lsdException w:name="HTML Typewriter" w:semiHidden="1" w:unhideWhenUsed="1"/>
     <w:lsdException w:name="HTML Variable" w:semiHidden="1" w:unhideWhenUsed="1"/>
+    <w:lsdException w:name="Normal Table" w:semiHidden="1" w:unhideWhenUsed="1"/>
     <w:lsdException w:name="annotation subject" w:semiHidden="1" w:unhideWhenUsed="1"/>
     <w:lsdException w:name="No List" w:semiHidden="1" w:uiPriority="99" w:unhideWhenUsed="1"/>
     <w:lsdException w:name="Outline List 1" w:semiHidden="1" w:unhideWhenUsed="1"/>
@@ -9325,8 +9359,10 @@
     <w:lsdException w:name="Table Elegant" w:semiHidden="1" w:unhideWhenUsed="1"/>
     <w:lsdException w:name="Table Professional" w:semiHidden="1" w:unhideWhenUsed="1"/>
     <w:lsdException w:name="Table Subtle 1" w:semiHidden="1" w:unhideWhenUsed="1"/>
+    <w:lsdException w:name="Table Subtle 2" w:semiHidden="1" w:unhideWhenUsed="1"/>
     <w:lsdException w:name="Table Web 1" w:semiHidden="1" w:unhideWhenUsed="1"/>
     <w:lsdException w:name="Table Web 2" w:semiHidden="1" w:unhideWhenUsed="1"/>
+    <w:lsdException w:name="Table Web 3" w:semiHidden="1" w:unhideWhenUsed="1"/>
     <w:lsdException w:name="Balloon Text" w:semiHidden="1" w:unhideWhenUsed="1"/>
     <w:lsdException w:name="Table Grid" w:uiPriority="59"/>
     <w:lsdException w:name="Table Theme" w:semiHidden="1" w:unhideWhenUsed="1"/>
@@ -10623,7 +10659,7 @@
 </file>
 
 <file path=customXml/itemProps1.xml><?xml version="1.0" encoding="utf-8"?>
-<ds:datastoreItem xmlns:ds="http://schemas.openxmlformats.org/officeDocument/2006/customXml" ds:itemID="{DBE4D58F-E077-4B3A-8030-02619B6BA40A}">
+<ds:datastoreItem xmlns:ds="http://schemas.openxmlformats.org/officeDocument/2006/customXml" ds:itemID="{517CCD65-AB76-40CA-B217-E4F4ED164744}">
   <ds:schemaRefs>
     <ds:schemaRef ds:uri="http://schemas.openxmlformats.org/officeDocument/2006/bibliography"/>
   </ds:schemaRefs>

</xml_diff>